<commit_message>
fix: Remove section numbers from docx format config
</commit_message>
<xml_diff>
--- a/papers/meaning-of-democracy/output/manuscript/manuscript.docx
+++ b/papers/meaning-of-democracy/output/manuscript/manuscript.docx
@@ -60,7 +60,7 @@
         <w:pStyle w:val="Heading1"/>
       </w:pPr>
       <w:r>
-        <w:t xml:space="preserve">1. Introduction</w:t>
+        <w:t xml:space="preserve">Introduction</w:t>
       </w:r>
     </w:p>
     <w:p>
@@ -157,7 +157,7 @@
         <w:pStyle w:val="Heading1"/>
       </w:pPr>
       <w:r>
-        <w:t xml:space="preserve">2. Literature and Theory</w:t>
+        <w:t xml:space="preserve">Literature and Theory</w:t>
       </w:r>
     </w:p>
     <w:bookmarkStart w:id="21" w:name="conceptions-of-democracy"/>
@@ -166,7 +166,7 @@
         <w:pStyle w:val="Heading2"/>
       </w:pPr>
       <w:r>
-        <w:t xml:space="preserve">2.1 Conceptions of Democracy</w:t>
+        <w:t xml:space="preserve">Conceptions of Democracy</w:t>
       </w:r>
     </w:p>
     <w:p>
@@ -266,7 +266,7 @@
         <w:pStyle w:val="Heading2"/>
       </w:pPr>
       <w:r>
-        <w:t xml:space="preserve">2.2 The Winner-Loser Gap</w:t>
+        <w:t xml:space="preserve">The Winner-Loser Gap</w:t>
       </w:r>
     </w:p>
     <w:p>
@@ -340,7 +340,7 @@
         <w:pStyle w:val="Heading2"/>
       </w:pPr>
       <w:r>
-        <w:t xml:space="preserve">2.3 Positional Logic and Hypotheses</w:t>
+        <w:t xml:space="preserve">Positional Logic and Hypotheses</w:t>
       </w:r>
     </w:p>
     <w:p>
@@ -470,7 +470,7 @@
         <w:pStyle w:val="Heading1"/>
       </w:pPr>
       <w:r>
-        <w:t xml:space="preserve">3. Data and Methods</w:t>
+        <w:t xml:space="preserve">Data and Methods</w:t>
       </w:r>
     </w:p>
     <w:bookmarkStart w:id="26" w:name="data"/>
@@ -479,7 +479,7 @@
         <w:pStyle w:val="Heading2"/>
       </w:pPr>
       <w:r>
-        <w:t xml:space="preserve">3.1 Data</w:t>
+        <w:t xml:space="preserve">Data</w:t>
       </w:r>
     </w:p>
     <w:p>
@@ -538,7 +538,7 @@
         <w:pStyle w:val="Heading2"/>
       </w:pPr>
       <w:r>
-        <w:t xml:space="preserve">3.2 Measurement</w:t>
+        <w:t xml:space="preserve">Measurement</w:t>
       </w:r>
     </w:p>
     <w:p>
@@ -609,7 +609,7 @@
         <w:pStyle w:val="Heading2"/>
       </w:pPr>
       <w:r>
-        <w:t xml:space="preserve">3.3 Analytical Strategy</w:t>
+        <w:t xml:space="preserve">Analytical Strategy</w:t>
       </w:r>
     </w:p>
     <w:p>
@@ -1200,7 +1200,7 @@
         <w:pStyle w:val="Heading1"/>
       </w:pPr>
       <w:r>
-        <w:t xml:space="preserve">4. Results</w:t>
+        <w:t xml:space="preserve">Results</w:t>
       </w:r>
     </w:p>
     <w:bookmarkStart w:id="30" w:name="the-overall-loser-effect"/>
@@ -1209,7 +1209,7 @@
         <w:pStyle w:val="Heading2"/>
       </w:pPr>
       <w:r>
-        <w:t xml:space="preserve">4.1 The Overall Loser Effect</w:t>
+        <w:t xml:space="preserve">The Overall Loser Effect</w:t>
       </w:r>
     </w:p>
     <w:p>
@@ -2564,7 +2564,7 @@
         <w:pStyle w:val="Heading2"/>
       </w:pPr>
       <w:r>
-        <w:t xml:space="preserve">4.2 Country-Level Variation and Trajectories</w:t>
+        <w:t xml:space="preserve">Country-Level Variation and Trajectories</w:t>
       </w:r>
     </w:p>
     <w:tbl>
@@ -3487,7 +3487,7 @@
         <w:pStyle w:val="Heading2"/>
       </w:pPr>
       <w:r>
-        <w:t xml:space="preserve">4.3 Wave 2 Baseline</w:t>
+        <w:t xml:space="preserve">Wave 2 Baseline</w:t>
       </w:r>
     </w:p>
     <w:p>
@@ -3528,7 +3528,7 @@
         <w:pStyle w:val="Heading2"/>
       </w:pPr>
       <w:r>
-        <w:t xml:space="preserve">4.4 Robustness</w:t>
+        <w:t xml:space="preserve">Robustness</w:t>
       </w:r>
     </w:p>
     <w:p>
@@ -3649,7 +3649,7 @@
         <w:pStyle w:val="Heading1"/>
       </w:pPr>
       <w:r>
-        <w:t xml:space="preserve">5. Discussion</w:t>
+        <w:t xml:space="preserve">Discussion</w:t>
       </w:r>
     </w:p>
     <w:p>
@@ -3841,7 +3841,7 @@
         <w:pStyle w:val="Heading1"/>
       </w:pPr>
       <w:r>
-        <w:t xml:space="preserve">6. Conclusion</w:t>
+        <w:t xml:space="preserve">Conclusion</w:t>
       </w:r>
     </w:p>
     <w:p>

</xml_diff>